<commit_message>
1. Added problems in the current tech and solutions for it in our project chapter.
</commit_message>
<xml_diff>
--- a/ProjectDocs/LoRa Matrix v1.0.docx
+++ b/ProjectDocs/LoRa Matrix v1.0.docx
@@ -4,34 +4,12 @@
   <w:body>
     <w:p>
       <w:pPr>
-        <w:pStyle w:val="Heading1"/>
-        <w:ind w:left="720" w:firstLine="720"/>
-        <w:jc w:val="center"/>
-        <w:rPr/>
-      </w:pPr>
-      <w:bookmarkStart w:colFirst="0" w:colLast="0" w:name="_rpu6rfcz5tl0" w:id="0"/>
+        <w:pStyle w:val="Title"/>
+        <w:ind w:left="0" w:firstLine="0"/>
+        <w:rPr/>
+      </w:pPr>
+      <w:bookmarkStart w:colFirst="0" w:colLast="0" w:name="_v2d2lw34kbea" w:id="0"/>
       <w:bookmarkEnd w:id="0"/>
-      <w:r>
-        <w:rPr>
-          <w:rtl w:val="0"/>
-        </w:rPr>
-      </w:r>
-    </w:p>
-    <w:p>
-      <w:pPr>
-        <w:pStyle w:val="Title"/>
-        <w:ind w:left="2160" w:firstLine="720"/>
-        <w:rPr/>
-      </w:pPr>
-      <w:bookmarkStart w:colFirst="0" w:colLast="0" w:name="_v2d2lw34kbea" w:id="1"/>
-      <w:bookmarkEnd w:id="1"/>
-      <w:r>
-        <w:rPr>
-          <w:b w:val="1"/>
-          <w:rtl w:val="0"/>
-        </w:rPr>
-        <w:t xml:space="preserve">LoRa Matrix</w:t>
-      </w:r>
       <w:r>
         <w:rPr>
           <w:rtl w:val="0"/>
@@ -54,16 +32,62 @@
     </w:p>
     <w:p>
       <w:pPr>
+        <w:pStyle w:val="Title"/>
         <w:ind w:left="720" w:firstLine="720"/>
         <w:rPr>
-          <w:sz w:val="24"/>
-          <w:szCs w:val="24"/>
-        </w:rPr>
-      </w:pPr>
-      <w:r>
-        <w:rPr>
-          <w:rtl w:val="0"/>
-        </w:rPr>
+          <w:b w:val="1"/>
+          <w:sz w:val="82"/>
+          <w:szCs w:val="82"/>
+        </w:rPr>
+      </w:pPr>
+      <w:bookmarkStart w:colFirst="0" w:colLast="0" w:name="_p7wbs4tpaxph" w:id="1"/>
+      <w:bookmarkEnd w:id="1"/>
+      <w:r>
+        <w:rPr>
+          <w:sz w:val="82"/>
+          <w:szCs w:val="82"/>
+        </w:rPr>
+        <w:drawing>
+          <wp:inline distB="114300" distT="114300" distL="114300" distR="114300">
+            <wp:extent cx="1438275" cy="621967"/>
+            <wp:effectExtent b="0" l="0" r="0" t="0"/>
+            <wp:docPr id="5" name="image3.png"/>
+            <a:graphic>
+              <a:graphicData uri="http://schemas.openxmlformats.org/drawingml/2006/picture">
+                <pic:pic>
+                  <pic:nvPicPr>
+                    <pic:cNvPr id="0" name="image3.png"/>
+                    <pic:cNvPicPr preferRelativeResize="0"/>
+                  </pic:nvPicPr>
+                  <pic:blipFill>
+                    <a:blip r:embed="rId6"/>
+                    <a:srcRect b="0" l="0" r="0" t="0"/>
+                    <a:stretch>
+                      <a:fillRect/>
+                    </a:stretch>
+                  </pic:blipFill>
+                  <pic:spPr>
+                    <a:xfrm>
+                      <a:off x="0" y="0"/>
+                      <a:ext cx="1438275" cy="621967"/>
+                    </a:xfrm>
+                    <a:prstGeom prst="rect"/>
+                    <a:ln/>
+                  </pic:spPr>
+                </pic:pic>
+              </a:graphicData>
+            </a:graphic>
+          </wp:inline>
+        </w:drawing>
+      </w:r>
+      <w:r>
+        <w:rPr>
+          <w:b w:val="1"/>
+          <w:sz w:val="82"/>
+          <w:szCs w:val="82"/>
+          <w:rtl w:val="0"/>
+        </w:rPr>
+        <w:t xml:space="preserve">MatriX</w:t>
       </w:r>
     </w:p>
     <w:p>
@@ -1052,22 +1076,12 @@
     </w:p>
     <w:p>
       <w:pPr>
-        <w:rPr/>
-      </w:pPr>
-      <w:r>
-        <w:rPr>
-          <w:rtl w:val="0"/>
-        </w:rPr>
-      </w:r>
-    </w:p>
-    <w:p>
-      <w:pPr>
         <w:pStyle w:val="Heading1"/>
         <w:rPr>
           <w:u w:val="single"/>
         </w:rPr>
       </w:pPr>
-      <w:bookmarkStart w:colFirst="0" w:colLast="0" w:name="_qohwg7uz31vk" w:id="10"/>
+      <w:bookmarkStart w:colFirst="0" w:colLast="0" w:name="_rvauudmu0lx0" w:id="10"/>
       <w:bookmarkEnd w:id="10"/>
       <w:r>
         <w:rPr>
@@ -1077,13 +1091,8 @@
     </w:p>
     <w:p>
       <w:pPr>
-        <w:pStyle w:val="Heading1"/>
-        <w:rPr>
-          <w:u w:val="single"/>
-        </w:rPr>
-      </w:pPr>
-      <w:bookmarkStart w:colFirst="0" w:colLast="0" w:name="_i0di6lllsjzz" w:id="11"/>
-      <w:bookmarkEnd w:id="11"/>
+        <w:rPr/>
+      </w:pPr>
       <w:r>
         <w:rPr>
           <w:rtl w:val="0"/>
@@ -1102,8 +1111,8 @@
           <w:u w:val="none"/>
         </w:rPr>
       </w:pPr>
-      <w:bookmarkStart w:colFirst="0" w:colLast="0" w:name="_1xxgg3uxs9h9" w:id="12"/>
-      <w:bookmarkEnd w:id="12"/>
+      <w:bookmarkStart w:colFirst="0" w:colLast="0" w:name="_1xxgg3uxs9h9" w:id="11"/>
+      <w:bookmarkEnd w:id="11"/>
       <w:r>
         <w:rPr>
           <w:u w:val="single"/>
@@ -1142,8 +1151,8 @@
           <w:u w:val="none"/>
         </w:rPr>
       </w:pPr>
-      <w:bookmarkStart w:colFirst="0" w:colLast="0" w:name="_kktmt2m5yr4t" w:id="13"/>
-      <w:bookmarkEnd w:id="13"/>
+      <w:bookmarkStart w:colFirst="0" w:colLast="0" w:name="_kktmt2m5yr4t" w:id="12"/>
+      <w:bookmarkEnd w:id="12"/>
       <w:r>
         <w:rPr>
           <w:u w:val="single"/>
@@ -1192,8 +1201,8 @@
           <w:u w:val="none"/>
         </w:rPr>
       </w:pPr>
-      <w:bookmarkStart w:colFirst="0" w:colLast="0" w:name="_pgvp9zbayxlo" w:id="14"/>
-      <w:bookmarkEnd w:id="14"/>
+      <w:bookmarkStart w:colFirst="0" w:colLast="0" w:name="_pgvp9zbayxlo" w:id="13"/>
+      <w:bookmarkEnd w:id="13"/>
       <w:r>
         <w:rPr>
           <w:u w:val="single"/>
@@ -1210,6 +1219,18 @@
     </w:p>
     <w:p>
       <w:pPr>
+        <w:ind w:left="720" w:firstLine="720"/>
+        <w:rPr/>
+      </w:pPr>
+      <w:r>
+        <w:rPr>
+          <w:rtl w:val="0"/>
+        </w:rPr>
+        <w:t xml:space="preserve">Can be implemented in the modern urban development system where the street lights can be created by the lora mesh network, which notifies the concerned people when the street lights face any issues.</w:t>
+      </w:r>
+    </w:p>
+    <w:p>
+      <w:pPr>
         <w:ind w:left="1440" w:firstLine="0"/>
         <w:rPr/>
       </w:pPr>
@@ -1217,7 +1238,18 @@
         <w:rPr>
           <w:rtl w:val="0"/>
         </w:rPr>
-        <w:t xml:space="preserve">Can be implemented in the modern urban development system where the street lights can be created by the lora mesh network, which notifies the concerned people when the street lights face any issues.</w:t>
+      </w:r>
+    </w:p>
+    <w:p>
+      <w:pPr>
+        <w:ind w:left="0" w:firstLine="720"/>
+        <w:rPr/>
+      </w:pPr>
+      <w:r>
+        <w:rPr>
+          <w:rtl w:val="0"/>
+        </w:rPr>
+        <w:t xml:space="preserve">Can be used in the cargo ships to check the container lockage.</w:t>
       </w:r>
     </w:p>
     <w:p>
@@ -1233,6 +1265,18 @@
     </w:p>
     <w:p>
       <w:pPr>
+        <w:ind w:left="0" w:firstLine="720"/>
+        <w:rPr/>
+      </w:pPr>
+      <w:r>
+        <w:rPr>
+          <w:rtl w:val="0"/>
+        </w:rPr>
+        <w:t xml:space="preserve">Can be implemented for military use to find the exact location.</w:t>
+      </w:r>
+    </w:p>
+    <w:p>
+      <w:pPr>
         <w:ind w:left="1440" w:firstLine="0"/>
         <w:rPr/>
       </w:pPr>
@@ -1240,7 +1284,18 @@
         <w:rPr>
           <w:rtl w:val="0"/>
         </w:rPr>
-        <w:t xml:space="preserve">Can be used in the cargo ships to check the container lockage.</w:t>
+      </w:r>
+    </w:p>
+    <w:p>
+      <w:pPr>
+        <w:ind w:left="0" w:firstLine="720"/>
+        <w:rPr/>
+      </w:pPr>
+      <w:r>
+        <w:rPr>
+          <w:rtl w:val="0"/>
+        </w:rPr>
+        <w:t xml:space="preserve">Can be used in the large warehouse to check if any goods are missing.</w:t>
       </w:r>
     </w:p>
     <w:p>
@@ -1256,6 +1311,18 @@
     </w:p>
     <w:p>
       <w:pPr>
+        <w:ind w:left="0" w:firstLine="720"/>
+        <w:rPr/>
+      </w:pPr>
+      <w:r>
+        <w:rPr>
+          <w:rtl w:val="0"/>
+        </w:rPr>
+        <w:t xml:space="preserve">Can be installed in the traffic monitoring system to find the exact speed of the vehicle.</w:t>
+      </w:r>
+    </w:p>
+    <w:p>
+      <w:pPr>
         <w:ind w:left="1440" w:firstLine="0"/>
         <w:rPr/>
       </w:pPr>
@@ -1263,69 +1330,11 @@
         <w:rPr>
           <w:rtl w:val="0"/>
         </w:rPr>
-        <w:t xml:space="preserve">Can be implemented for military use to find the exact location.</w:t>
-      </w:r>
-    </w:p>
-    <w:p>
-      <w:pPr>
-        <w:ind w:left="1440" w:firstLine="0"/>
-        <w:rPr/>
-      </w:pPr>
-      <w:r>
-        <w:rPr>
-          <w:rtl w:val="0"/>
-        </w:rPr>
-      </w:r>
-    </w:p>
-    <w:p>
-      <w:pPr>
-        <w:ind w:left="1440" w:firstLine="0"/>
-        <w:rPr/>
-      </w:pPr>
-      <w:r>
-        <w:rPr>
-          <w:rtl w:val="0"/>
-        </w:rPr>
-        <w:t xml:space="preserve">Can be used in the large warehouse to check if any goods are missing.</w:t>
-      </w:r>
-    </w:p>
-    <w:p>
-      <w:pPr>
-        <w:ind w:left="1440" w:firstLine="0"/>
-        <w:rPr/>
-      </w:pPr>
-      <w:r>
-        <w:rPr>
-          <w:rtl w:val="0"/>
-        </w:rPr>
-      </w:r>
-    </w:p>
-    <w:p>
-      <w:pPr>
-        <w:ind w:left="1440" w:firstLine="0"/>
-        <w:rPr/>
-      </w:pPr>
-      <w:r>
-        <w:rPr>
-          <w:rtl w:val="0"/>
-        </w:rPr>
-        <w:t xml:space="preserve">Can be installed in the traffic monitoring system to find the exact speed of the vehicle.</w:t>
-      </w:r>
-    </w:p>
-    <w:p>
-      <w:pPr>
-        <w:ind w:left="1440" w:firstLine="0"/>
-        <w:rPr/>
-      </w:pPr>
-      <w:r>
-        <w:rPr>
-          <w:rtl w:val="0"/>
-        </w:rPr>
-      </w:r>
-    </w:p>
-    <w:p>
-      <w:pPr>
-        <w:ind w:left="1440" w:firstLine="0"/>
+      </w:r>
+    </w:p>
+    <w:p>
+      <w:pPr>
+        <w:ind w:left="720" w:firstLine="0"/>
         <w:rPr/>
       </w:pPr>
       <w:r>
@@ -1348,17 +1357,88 @@
     </w:p>
     <w:p>
       <w:pPr>
-        <w:rPr/>
-      </w:pPr>
-      <w:r>
-        <w:rPr>
-          <w:rtl w:val="0"/>
-        </w:rPr>
-      </w:r>
-    </w:p>
-    <w:p>
-      <w:pPr>
-        <w:ind w:firstLine="720"/>
+        <w:ind w:left="720" w:firstLine="0"/>
+        <w:rPr/>
+      </w:pPr>
+      <w:r>
+        <w:rPr/>
+        <w:drawing>
+          <wp:inline distB="114300" distT="114300" distL="114300" distR="114300">
+            <wp:extent cx="2709863" cy="1762125"/>
+            <wp:effectExtent b="0" l="0" r="0" t="0"/>
+            <wp:docPr id="2" name="image4.jpg"/>
+            <a:graphic>
+              <a:graphicData uri="http://schemas.openxmlformats.org/drawingml/2006/picture">
+                <pic:pic>
+                  <pic:nvPicPr>
+                    <pic:cNvPr id="0" name="image4.jpg"/>
+                    <pic:cNvPicPr preferRelativeResize="0"/>
+                  </pic:nvPicPr>
+                  <pic:blipFill>
+                    <a:blip r:embed="rId7"/>
+                    <a:srcRect b="0" l="0" r="0" t="0"/>
+                    <a:stretch>
+                      <a:fillRect/>
+                    </a:stretch>
+                  </pic:blipFill>
+                  <pic:spPr>
+                    <a:xfrm>
+                      <a:off x="0" y="0"/>
+                      <a:ext cx="2709863" cy="1762125"/>
+                    </a:xfrm>
+                    <a:prstGeom prst="rect"/>
+                    <a:ln/>
+                  </pic:spPr>
+                </pic:pic>
+              </a:graphicData>
+            </a:graphic>
+          </wp:inline>
+        </w:drawing>
+      </w:r>
+      <w:r>
+        <w:rPr/>
+        <w:drawing>
+          <wp:inline distB="114300" distT="114300" distL="114300" distR="114300">
+            <wp:extent cx="2605088" cy="1752600"/>
+            <wp:effectExtent b="0" l="0" r="0" t="0"/>
+            <wp:docPr id="6" name="image6.png"/>
+            <a:graphic>
+              <a:graphicData uri="http://schemas.openxmlformats.org/drawingml/2006/picture">
+                <pic:pic>
+                  <pic:nvPicPr>
+                    <pic:cNvPr id="0" name="image6.png"/>
+                    <pic:cNvPicPr preferRelativeResize="0"/>
+                  </pic:nvPicPr>
+                  <pic:blipFill>
+                    <a:blip r:embed="rId8"/>
+                    <a:srcRect b="0" l="0" r="0" t="0"/>
+                    <a:stretch>
+                      <a:fillRect/>
+                    </a:stretch>
+                  </pic:blipFill>
+                  <pic:spPr>
+                    <a:xfrm>
+                      <a:off x="0" y="0"/>
+                      <a:ext cx="2605088" cy="1752600"/>
+                    </a:xfrm>
+                    <a:prstGeom prst="rect"/>
+                    <a:ln/>
+                  </pic:spPr>
+                </pic:pic>
+              </a:graphicData>
+            </a:graphic>
+          </wp:inline>
+        </w:drawing>
+      </w:r>
+      <w:r>
+        <w:rPr>
+          <w:rtl w:val="0"/>
+        </w:rPr>
+      </w:r>
+    </w:p>
+    <w:p>
+      <w:pPr>
+        <w:ind w:left="720" w:firstLine="0"/>
         <w:rPr/>
       </w:pPr>
       <w:r>
@@ -1391,8 +1471,8 @@
           <w:u w:val="none"/>
         </w:rPr>
       </w:pPr>
-      <w:bookmarkStart w:colFirst="0" w:colLast="0" w:name="_vq8gm6hk1it3" w:id="15"/>
-      <w:bookmarkEnd w:id="15"/>
+      <w:bookmarkStart w:colFirst="0" w:colLast="0" w:name="_vq8gm6hk1it3" w:id="14"/>
+      <w:bookmarkEnd w:id="14"/>
       <w:r>
         <w:rPr>
           <w:u w:val="single"/>
@@ -1408,16 +1488,16 @@
           <wp:inline distB="114300" distT="114300" distL="114300" distR="114300">
             <wp:extent cx="5943600" cy="2400300"/>
             <wp:effectExtent b="0" l="0" r="0" t="0"/>
-            <wp:docPr id="1" name="image2.jpg"/>
+            <wp:docPr id="1" name="image5.jpg"/>
             <a:graphic>
               <a:graphicData uri="http://schemas.openxmlformats.org/drawingml/2006/picture">
                 <pic:pic>
                   <pic:nvPicPr>
-                    <pic:cNvPr id="0" name="image2.jpg"/>
+                    <pic:cNvPr id="0" name="image5.jpg"/>
                     <pic:cNvPicPr preferRelativeResize="0"/>
                   </pic:nvPicPr>
                   <pic:blipFill>
-                    <a:blip r:embed="rId6"/>
+                    <a:blip r:embed="rId9"/>
                     <a:srcRect b="0" l="0" r="0" t="0"/>
                     <a:stretch>
                       <a:fillRect/>
@@ -1462,8 +1542,8 @@
           <w:u w:val="single"/>
         </w:rPr>
       </w:pPr>
-      <w:bookmarkStart w:colFirst="0" w:colLast="0" w:name="_brc3pwtgpfkh" w:id="16"/>
-      <w:bookmarkEnd w:id="16"/>
+      <w:bookmarkStart w:colFirst="0" w:colLast="0" w:name="_brc3pwtgpfkh" w:id="15"/>
+      <w:bookmarkEnd w:id="15"/>
       <w:r>
         <w:rPr>
           <w:rtl w:val="0"/>
@@ -1481,14 +1561,13 @@
     <w:p>
       <w:pPr>
         <w:spacing w:line="276" w:lineRule="auto"/>
-        <w:ind w:left="0" w:firstLine="0"/>
-        <w:rPr/>
-      </w:pPr>
-      <w:r>
-        <w:rPr>
-          <w:rtl w:val="0"/>
-        </w:rPr>
-        <w:tab/>
+        <w:ind w:left="720" w:firstLine="720"/>
+        <w:rPr/>
+      </w:pPr>
+      <w:r>
+        <w:rPr>
+          <w:rtl w:val="0"/>
+        </w:rPr>
         <w:tab/>
         <w:t xml:space="preserve">The KXTJ3-1057 is a 3-axis accelerometer manufactured by Kionix. This accelerometer is designed to measure acceleration in three axes (X, Y, and Z) and is commonly used in various applications, such as mobile devices, wearables, and industrial equipment, to detect motion, orientation, and vibration.</w:t>
       </w:r>
@@ -1496,7 +1575,7 @@
     <w:p>
       <w:pPr>
         <w:spacing w:line="276" w:lineRule="auto"/>
-        <w:ind w:left="0" w:firstLine="0"/>
+        <w:ind w:left="0" w:firstLine="720"/>
         <w:rPr/>
       </w:pPr>
       <w:r>
@@ -1589,8 +1668,8 @@
           <w:u w:val="single"/>
         </w:rPr>
       </w:pPr>
-      <w:bookmarkStart w:colFirst="0" w:colLast="0" w:name="_rf0255urac9x" w:id="17"/>
-      <w:bookmarkEnd w:id="17"/>
+      <w:bookmarkStart w:colFirst="0" w:colLast="0" w:name="_rf0255urac9x" w:id="16"/>
+      <w:bookmarkEnd w:id="16"/>
       <w:r>
         <w:rPr>
           <w:rtl w:val="0"/>
@@ -1616,7 +1695,6 @@
           <w:rtl w:val="0"/>
         </w:rPr>
         <w:tab/>
-        <w:tab/>
         <w:t xml:space="preserve">The LLCC68 is a highly integrated Sub-GHz RF (Radio Frequency) transceiver chip developed by Semtech. The LLCC68 is optimized for low-cost applications and is primarily used for communication in the unlicensed ISM (Industrial, Scientific, and Medical) frequency bands. The LLCC68 is designed for ultra-low-power applications. In addition to LoRa, the LLCC68 supports FSK (Frequency Shift Keying) modulation. </w:t>
       </w:r>
     </w:p>
@@ -1827,8 +1905,8 @@
         <w:ind w:left="0" w:firstLine="720"/>
         <w:rPr/>
       </w:pPr>
-      <w:bookmarkStart w:colFirst="0" w:colLast="0" w:name="_dvdkr7k7t8xu" w:id="18"/>
-      <w:bookmarkEnd w:id="18"/>
+      <w:bookmarkStart w:colFirst="0" w:colLast="0" w:name="_dvdkr7k7t8xu" w:id="17"/>
+      <w:bookmarkEnd w:id="17"/>
       <w:r>
         <w:rPr>
           <w:rtl w:val="0"/>
@@ -1873,35 +1951,6 @@
           <w:rtl w:val="0"/>
         </w:rPr>
         <w:t xml:space="preserve"> While the MQTT feature is used, WI-FI is used which will be in station mode once the WI-FI is connected to the broker it will publish the information.</w:t>
-      </w:r>
-      <w:r>
-        <w:rPr>
-          <w:rtl w:val="0"/>
-        </w:rPr>
-      </w:r>
-    </w:p>
-    <w:p>
-      <w:pPr>
-        <w:spacing w:line="276" w:lineRule="auto"/>
-        <w:ind w:left="0" w:firstLine="0"/>
-        <w:rPr/>
-      </w:pPr>
-      <w:r>
-        <w:rPr>
-          <w:rtl w:val="0"/>
-        </w:rPr>
-      </w:r>
-    </w:p>
-    <w:p>
-      <w:pPr>
-        <w:spacing w:line="276" w:lineRule="auto"/>
-        <w:ind w:left="0" w:firstLine="0"/>
-        <w:rPr/>
-      </w:pPr>
-      <w:r>
-        <w:rPr>
-          <w:rtl w:val="0"/>
-        </w:rPr>
       </w:r>
     </w:p>
     <w:p>
@@ -1916,8 +1965,8 @@
           <w:u w:val="none"/>
         </w:rPr>
       </w:pPr>
-      <w:bookmarkStart w:colFirst="0" w:colLast="0" w:name="_vu0ozed9grb8" w:id="19"/>
-      <w:bookmarkEnd w:id="19"/>
+      <w:bookmarkStart w:colFirst="0" w:colLast="0" w:name="_vu0ozed9grb8" w:id="18"/>
+      <w:bookmarkEnd w:id="18"/>
       <w:r>
         <w:rPr>
           <w:u w:val="single"/>
@@ -1942,17 +1991,6 @@
           <w:rtl w:val="0"/>
         </w:rPr>
         <w:t xml:space="preserve">Using the ESP32 and LoRa llcc68 chip need to design a LoRa mesh network where all devices in the range should be connected and share the information as mentioned and after that the table which has all the information related to the mesh network should be published to the MQTT broker server when a device of different type meaning which does not belong to the same network and does not belong to the same type or any non Lora device which can be subscribed to the broker can see the information. </w:t>
-      </w:r>
-    </w:p>
-    <w:p>
-      <w:pPr>
-        <w:ind w:firstLine="720"/>
-        <w:rPr/>
-      </w:pPr>
-      <w:r>
-        <w:rPr>
-          <w:rtl w:val="0"/>
-        </w:rPr>
       </w:r>
     </w:p>
     <w:p>
@@ -1968,14 +2006,14 @@
           <w:u w:val="none"/>
         </w:rPr>
       </w:pPr>
-      <w:bookmarkStart w:colFirst="0" w:colLast="0" w:name="_gxegokssxs32" w:id="20"/>
-      <w:bookmarkEnd w:id="20"/>
+      <w:bookmarkStart w:colFirst="0" w:colLast="0" w:name="_gxegokssxs32" w:id="19"/>
+      <w:bookmarkEnd w:id="19"/>
       <w:r>
         <w:rPr>
           <w:u w:val="single"/>
           <w:rtl w:val="0"/>
         </w:rPr>
-        <w:t xml:space="preserve">Design and Software implementation</w:t>
+        <w:t xml:space="preserve">Hardware and Software Design</w:t>
       </w:r>
       <w:r>
         <w:rPr>
@@ -2043,8 +2081,8 @@
           <w:u w:val="none"/>
         </w:rPr>
       </w:pPr>
-      <w:bookmarkStart w:colFirst="0" w:colLast="0" w:name="_a5v1074ygncj" w:id="21"/>
-      <w:bookmarkEnd w:id="21"/>
+      <w:bookmarkStart w:colFirst="0" w:colLast="0" w:name="_a5v1074ygncj" w:id="20"/>
+      <w:bookmarkEnd w:id="20"/>
       <w:r>
         <w:rPr>
           <w:u w:val="single"/>
@@ -2097,7 +2135,7 @@
       <w:pPr>
         <w:numPr>
           <w:ilvl w:val="0"/>
-          <w:numId w:val="5"/>
+          <w:numId w:val="7"/>
         </w:numPr>
         <w:ind w:left="720" w:hanging="360"/>
         <w:rPr>
@@ -2133,18 +2171,7 @@
     </w:p>
     <w:p>
       <w:pPr>
-        <w:ind w:left="720" w:firstLine="0"/>
-        <w:rPr/>
-      </w:pPr>
-      <w:r>
-        <w:rPr>
-          <w:rtl w:val="0"/>
-        </w:rPr>
-      </w:r>
-    </w:p>
-    <w:p>
-      <w:pPr>
-        <w:ind w:left="720" w:firstLine="0"/>
+        <w:ind w:left="0" w:firstLine="0"/>
         <w:rPr>
           <w:u w:val="single"/>
         </w:rPr>
@@ -2159,7 +2186,7 @@
       <w:pPr>
         <w:numPr>
           <w:ilvl w:val="0"/>
-          <w:numId w:val="4"/>
+          <w:numId w:val="6"/>
         </w:numPr>
         <w:ind w:left="720" w:hanging="360"/>
         <w:rPr/>
@@ -2260,7 +2287,7 @@
       <w:pPr>
         <w:numPr>
           <w:ilvl w:val="0"/>
-          <w:numId w:val="6"/>
+          <w:numId w:val="8"/>
         </w:numPr>
         <w:ind w:left="720" w:hanging="360"/>
         <w:rPr/>
@@ -2291,8 +2318,8 @@
         <w:pStyle w:val="Heading1"/>
         <w:rPr/>
       </w:pPr>
-      <w:bookmarkStart w:colFirst="0" w:colLast="0" w:name="_1617opr2xfch" w:id="22"/>
-      <w:bookmarkEnd w:id="22"/>
+      <w:bookmarkStart w:colFirst="0" w:colLast="0" w:name="_1617opr2xfch" w:id="21"/>
+      <w:bookmarkEnd w:id="21"/>
       <w:r>
         <w:rPr>
           <w:rtl w:val="0"/>
@@ -2331,8 +2358,8 @@
         <w:ind w:left="0" w:firstLine="0"/>
         <w:rPr/>
       </w:pPr>
-      <w:bookmarkStart w:colFirst="0" w:colLast="0" w:name="_rjs56v5zwhpm" w:id="23"/>
-      <w:bookmarkEnd w:id="23"/>
+      <w:bookmarkStart w:colFirst="0" w:colLast="0" w:name="_rjs56v5zwhpm" w:id="22"/>
+      <w:bookmarkEnd w:id="22"/>
       <w:r>
         <w:rPr>
           <w:rtl w:val="0"/>
@@ -2363,16 +2390,16 @@
           <wp:inline distB="114300" distT="114300" distL="114300" distR="114300">
             <wp:extent cx="5291138" cy="4057650"/>
             <wp:effectExtent b="0" l="0" r="0" t="0"/>
-            <wp:docPr id="2" name="image3.jpg"/>
+            <wp:docPr id="3" name="image2.jpg"/>
             <a:graphic>
               <a:graphicData uri="http://schemas.openxmlformats.org/drawingml/2006/picture">
                 <pic:pic>
                   <pic:nvPicPr>
-                    <pic:cNvPr id="0" name="image3.jpg"/>
+                    <pic:cNvPr id="0" name="image2.jpg"/>
                     <pic:cNvPicPr preferRelativeResize="0"/>
                   </pic:nvPicPr>
                   <pic:blipFill>
-                    <a:blip r:embed="rId7"/>
+                    <a:blip r:embed="rId10"/>
                     <a:srcRect b="0" l="0" r="0" t="0"/>
                     <a:stretch>
                       <a:fillRect/>
@@ -2416,8 +2443,8 @@
           <w:u w:val="single"/>
         </w:rPr>
       </w:pPr>
-      <w:bookmarkStart w:colFirst="0" w:colLast="0" w:name="_ufecokq0vgmz" w:id="24"/>
-      <w:bookmarkEnd w:id="24"/>
+      <w:bookmarkStart w:colFirst="0" w:colLast="0" w:name="_ufecokq0vgmz" w:id="23"/>
+      <w:bookmarkEnd w:id="23"/>
       <w:r>
         <w:rPr>
           <w:rtl w:val="0"/>
@@ -2485,9 +2512,560 @@
         </w:rPr>
       </w:r>
     </w:p>
+    <w:p>
+      <w:pPr>
+        <w:ind w:left="720" w:firstLine="720"/>
+        <w:rPr>
+          <w:sz w:val="24"/>
+          <w:szCs w:val="24"/>
+        </w:rPr>
+      </w:pPr>
+      <w:r>
+        <w:rPr>
+          <w:rtl w:val="0"/>
+        </w:rPr>
+      </w:r>
+    </w:p>
+    <w:p>
+      <w:pPr>
+        <w:ind w:left="720" w:firstLine="720"/>
+        <w:rPr>
+          <w:sz w:val="24"/>
+          <w:szCs w:val="24"/>
+        </w:rPr>
+      </w:pPr>
+      <w:r>
+        <w:rPr>
+          <w:rtl w:val="0"/>
+        </w:rPr>
+      </w:r>
+    </w:p>
+    <w:p>
+      <w:pPr>
+        <w:ind w:left="720" w:firstLine="720"/>
+        <w:rPr>
+          <w:sz w:val="24"/>
+          <w:szCs w:val="24"/>
+        </w:rPr>
+      </w:pPr>
+      <w:r>
+        <w:rPr>
+          <w:rtl w:val="0"/>
+        </w:rPr>
+      </w:r>
+    </w:p>
+    <w:p>
+      <w:pPr>
+        <w:ind w:left="720" w:firstLine="720"/>
+        <w:rPr>
+          <w:sz w:val="24"/>
+          <w:szCs w:val="24"/>
+        </w:rPr>
+      </w:pPr>
+      <w:r>
+        <w:rPr>
+          <w:rtl w:val="0"/>
+        </w:rPr>
+      </w:r>
+    </w:p>
+    <w:p>
+      <w:pPr>
+        <w:ind w:left="0" w:firstLine="0"/>
+        <w:rPr>
+          <w:sz w:val="24"/>
+          <w:szCs w:val="24"/>
+        </w:rPr>
+      </w:pPr>
+      <w:r>
+        <w:rPr>
+          <w:rtl w:val="0"/>
+        </w:rPr>
+      </w:r>
+    </w:p>
+    <w:p>
+      <w:pPr>
+        <w:pStyle w:val="Heading1"/>
+        <w:ind w:left="0" w:firstLine="0"/>
+        <w:rPr>
+          <w:u w:val="single"/>
+        </w:rPr>
+      </w:pPr>
+      <w:bookmarkStart w:colFirst="0" w:colLast="0" w:name="_9xatv18mwktj" w:id="24"/>
+      <w:bookmarkEnd w:id="24"/>
+      <w:r>
+        <w:rPr>
+          <w:rtl w:val="0"/>
+        </w:rPr>
+        <w:t xml:space="preserve">11. </w:t>
+      </w:r>
+      <w:r>
+        <w:rPr>
+          <w:u w:val="single"/>
+          <w:rtl w:val="0"/>
+        </w:rPr>
+        <w:t xml:space="preserve">Problems in Current Technology</w:t>
+      </w:r>
+    </w:p>
+    <w:p>
+      <w:pPr>
+        <w:rPr/>
+      </w:pPr>
+      <w:r>
+        <w:rPr>
+          <w:rtl w:val="0"/>
+        </w:rPr>
+        <w:tab/>
+        <w:tab/>
+        <w:t xml:space="preserve">Mesh networking, while a promising technology for creating decentralized communication networks, faces several challenges such as scalability, power consumption, Routing complexity, network  stability and self healing, Bandwidth limitations, security concerns, interference and range limitations.</w:t>
+      </w:r>
+    </w:p>
+    <w:p>
+      <w:pPr>
+        <w:rPr/>
+      </w:pPr>
+      <w:r>
+        <w:rPr>
+          <w:rtl w:val="0"/>
+        </w:rPr>
+      </w:r>
+    </w:p>
+    <w:p>
+      <w:pPr>
+        <w:rPr/>
+      </w:pPr>
+      <w:r>
+        <w:rPr>
+          <w:rtl w:val="0"/>
+        </w:rPr>
+        <w:t xml:space="preserve">Scalability:</w:t>
+      </w:r>
+    </w:p>
+    <w:p>
+      <w:pPr>
+        <w:rPr/>
+      </w:pPr>
+      <w:r>
+        <w:rPr>
+          <w:rtl w:val="0"/>
+        </w:rPr>
+        <w:t xml:space="preserve">As the number of devices in a mesh network grows, the complexity of managing and routing data increases exponentially. This leads to higher latency, congestion, and reduced efficiency in large networks.</w:t>
+      </w:r>
+    </w:p>
+    <w:p>
+      <w:pPr>
+        <w:rPr/>
+      </w:pPr>
+      <w:r>
+        <w:rPr>
+          <w:rtl w:val="0"/>
+        </w:rPr>
+      </w:r>
+    </w:p>
+    <w:p>
+      <w:pPr>
+        <w:rPr/>
+      </w:pPr>
+      <w:r>
+        <w:rPr>
+          <w:rtl w:val="0"/>
+        </w:rPr>
+        <w:t xml:space="preserve">Power Consumption:</w:t>
+      </w:r>
+    </w:p>
+    <w:p>
+      <w:pPr>
+        <w:rPr/>
+      </w:pPr>
+      <w:r>
+        <w:rPr>
+          <w:rtl w:val="0"/>
+        </w:rPr>
+        <w:t xml:space="preserve">In mesh networks, each device often acts as both a node and a router, constantly relaying data. This can significantly drain battery life, especially in wireless and IoT devices, where low power consumption is crucial.</w:t>
+      </w:r>
+    </w:p>
+    <w:p>
+      <w:pPr>
+        <w:rPr/>
+      </w:pPr>
+      <w:r>
+        <w:rPr>
+          <w:rtl w:val="0"/>
+        </w:rPr>
+      </w:r>
+    </w:p>
+    <w:p>
+      <w:pPr>
+        <w:rPr/>
+      </w:pPr>
+      <w:r>
+        <w:rPr>
+          <w:rtl w:val="0"/>
+        </w:rPr>
+        <w:t xml:space="preserve">Routing Complexity:</w:t>
+      </w:r>
+    </w:p>
+    <w:p>
+      <w:pPr>
+        <w:rPr/>
+      </w:pPr>
+      <w:r>
+        <w:rPr>
+          <w:rtl w:val="0"/>
+        </w:rPr>
+        <w:t xml:space="preserve">Efficient routing protocols are essential for the network to function well. However, maintaining optimal routes between devices can be computationally expensive, leading to delays and reduced performance.</w:t>
+      </w:r>
+    </w:p>
+    <w:p>
+      <w:pPr>
+        <w:rPr/>
+      </w:pPr>
+      <w:r>
+        <w:rPr>
+          <w:rtl w:val="0"/>
+        </w:rPr>
+      </w:r>
+    </w:p>
+    <w:p>
+      <w:pPr>
+        <w:rPr/>
+      </w:pPr>
+      <w:r>
+        <w:rPr>
+          <w:rtl w:val="0"/>
+        </w:rPr>
+        <w:t xml:space="preserve">Network Stability and Self-Healing:</w:t>
+      </w:r>
+    </w:p>
+    <w:p>
+      <w:pPr>
+        <w:rPr/>
+      </w:pPr>
+      <w:r>
+        <w:rPr>
+          <w:rtl w:val="0"/>
+        </w:rPr>
+        <w:t xml:space="preserve">While mesh networks are designed to self-heal by rerouting data if a node fails, this process can introduce instability and latency as the network tries to adjust dynamically.</w:t>
+      </w:r>
+    </w:p>
+    <w:p>
+      <w:pPr>
+        <w:rPr/>
+      </w:pPr>
+      <w:r>
+        <w:rPr>
+          <w:rtl w:val="0"/>
+        </w:rPr>
+      </w:r>
+    </w:p>
+    <w:p>
+      <w:pPr>
+        <w:rPr/>
+      </w:pPr>
+      <w:r>
+        <w:rPr>
+          <w:rtl w:val="0"/>
+        </w:rPr>
+        <w:t xml:space="preserve">Bandwidth Limitations:</w:t>
+      </w:r>
+    </w:p>
+    <w:p>
+      <w:pPr>
+        <w:rPr/>
+      </w:pPr>
+      <w:r>
+        <w:rPr>
+          <w:rtl w:val="0"/>
+        </w:rPr>
+        <w:t xml:space="preserve">With many devices communicating over the same network, bandwidth can become limited, causing congestion and slower data transmission.</w:t>
+      </w:r>
+    </w:p>
+    <w:p>
+      <w:pPr>
+        <w:rPr/>
+      </w:pPr>
+      <w:r>
+        <w:rPr>
+          <w:rtl w:val="0"/>
+        </w:rPr>
+      </w:r>
+    </w:p>
+    <w:p>
+      <w:pPr>
+        <w:rPr/>
+      </w:pPr>
+      <w:r>
+        <w:rPr>
+          <w:rtl w:val="0"/>
+        </w:rPr>
+        <w:t xml:space="preserve">Security Concerns:</w:t>
+      </w:r>
+    </w:p>
+    <w:p>
+      <w:pPr>
+        <w:rPr/>
+      </w:pPr>
+      <w:r>
+        <w:rPr>
+          <w:rtl w:val="0"/>
+        </w:rPr>
+        <w:t xml:space="preserve">Each node in a mesh network can be a potential point of vulnerability. Unauthorized access to one device can compromise the security of the entire network if not properly secured.</w:t>
+      </w:r>
+    </w:p>
+    <w:p>
+      <w:pPr>
+        <w:rPr/>
+      </w:pPr>
+      <w:r>
+        <w:rPr>
+          <w:rtl w:val="0"/>
+        </w:rPr>
+      </w:r>
+    </w:p>
+    <w:p>
+      <w:pPr>
+        <w:rPr/>
+      </w:pPr>
+      <w:r>
+        <w:rPr>
+          <w:rtl w:val="0"/>
+        </w:rPr>
+        <w:t xml:space="preserve">Interference and Range Limitations:</w:t>
+      </w:r>
+    </w:p>
+    <w:p>
+      <w:pPr>
+        <w:rPr/>
+      </w:pPr>
+      <w:r>
+        <w:rPr>
+          <w:rtl w:val="0"/>
+        </w:rPr>
+        <w:t xml:space="preserve">Wireless mesh networks can suffer from interference due to overlapping signals or external sources. Additionally, the range of communication is limited by the individual device's radio range.</w:t>
+      </w:r>
+    </w:p>
+    <w:p>
+      <w:pPr>
+        <w:rPr/>
+      </w:pPr>
+      <w:r>
+        <w:rPr>
+          <w:rtl w:val="0"/>
+        </w:rPr>
+      </w:r>
+    </w:p>
+    <w:p>
+      <w:pPr>
+        <w:pStyle w:val="Heading1"/>
+        <w:rPr>
+          <w:u w:val="single"/>
+        </w:rPr>
+      </w:pPr>
+      <w:bookmarkStart w:colFirst="0" w:colLast="0" w:name="_tuplaluprni4" w:id="25"/>
+      <w:bookmarkEnd w:id="25"/>
+      <w:r>
+        <w:rPr>
+          <w:rtl w:val="0"/>
+        </w:rPr>
+        <w:t xml:space="preserve">12. </w:t>
+      </w:r>
+      <w:r>
+        <w:rPr>
+          <w:u w:val="single"/>
+          <w:rtl w:val="0"/>
+        </w:rPr>
+        <w:t xml:space="preserve">Solution to the problems from this project</w:t>
+      </w:r>
+    </w:p>
+    <w:p>
+      <w:pPr>
+        <w:rPr/>
+      </w:pPr>
+      <w:r>
+        <w:rPr>
+          <w:rtl w:val="0"/>
+        </w:rPr>
+      </w:r>
+    </w:p>
+    <w:p>
+      <w:pPr>
+        <w:rPr/>
+      </w:pPr>
+      <w:r>
+        <w:rPr>
+          <w:rtl w:val="0"/>
+        </w:rPr>
+      </w:r>
+    </w:p>
+    <w:p>
+      <w:pPr>
+        <w:numPr>
+          <w:ilvl w:val="0"/>
+          <w:numId w:val="4"/>
+        </w:numPr>
+        <w:ind w:left="720" w:hanging="360"/>
+        <w:rPr>
+          <w:u w:val="none"/>
+        </w:rPr>
+      </w:pPr>
+      <w:r>
+        <w:rPr>
+          <w:rtl w:val="0"/>
+        </w:rPr>
+        <w:t xml:space="preserve"> Using both BLE and LoRa nodes for a mesh network, combining each network separately a hybrid system where BLE can handle local communication between closely positioned devices, while LoRa provides long-range communication. This can reduce the load on each individual network, allowing the mesh to scale more efficiently by offloading long-distance communication to LoRa and maintaining local connections with BLE.</w:t>
+      </w:r>
+    </w:p>
+    <w:p>
+      <w:pPr>
+        <w:rPr/>
+      </w:pPr>
+      <w:r>
+        <w:rPr>
+          <w:rtl w:val="0"/>
+        </w:rPr>
+      </w:r>
+    </w:p>
+    <w:p>
+      <w:pPr>
+        <w:numPr>
+          <w:ilvl w:val="0"/>
+          <w:numId w:val="5"/>
+        </w:numPr>
+        <w:ind w:left="720" w:hanging="360"/>
+        <w:rPr>
+          <w:u w:val="none"/>
+        </w:rPr>
+      </w:pPr>
+      <w:r>
+        <w:rPr>
+          <w:rtl w:val="0"/>
+        </w:rPr>
+        <w:t xml:space="preserve">LoRa's long-range</w:t>
+      </w:r>
+      <w:r>
+        <w:rPr>
+          <w:rtl w:val="0"/>
+        </w:rPr>
+        <w:t xml:space="preserve"> ensures that even if a few nodes fail, there’s often another node within range to maintain connectivity. BLE's ability to quickly form connections within a smaller area can also provide redundancy, so if a BLE node fails, others nearby can take over. Both protocols support self-healing mechanisms to reroute data when needed, improving network stability.</w:t>
+      </w:r>
+    </w:p>
+    <w:p>
+      <w:pPr>
+        <w:ind w:left="720" w:firstLine="0"/>
+        <w:rPr/>
+      </w:pPr>
+      <w:r>
+        <w:rPr>
+          <w:rtl w:val="0"/>
+        </w:rPr>
+      </w:r>
+    </w:p>
+    <w:p>
+      <w:pPr>
+        <w:numPr>
+          <w:ilvl w:val="0"/>
+          <w:numId w:val="5"/>
+        </w:numPr>
+        <w:ind w:left="720" w:hanging="360"/>
+        <w:rPr>
+          <w:u w:val="none"/>
+        </w:rPr>
+      </w:pPr>
+      <w:r>
+        <w:rPr>
+          <w:rtl w:val="0"/>
+        </w:rPr>
+        <w:t xml:space="preserve">BLE can synchronize devices within a close range, ensuring quick and reliable communication. LoRa devices can operate asynchronously, as the low data rate and long-range capability mean less frequent updates are required. Combining the two ensures that BLE can handle time-sensitive data exchanges locally, while LoRa handles longer-distance but less frequent communication.</w:t>
+      </w:r>
+    </w:p>
+    <w:p>
+      <w:pPr>
+        <w:ind w:left="720" w:firstLine="0"/>
+        <w:rPr/>
+      </w:pPr>
+      <w:r>
+        <w:rPr>
+          <w:rtl w:val="0"/>
+        </w:rPr>
+      </w:r>
+    </w:p>
+    <w:p>
+      <w:pPr>
+        <w:numPr>
+          <w:ilvl w:val="0"/>
+          <w:numId w:val="5"/>
+        </w:numPr>
+        <w:ind w:left="720" w:hanging="360"/>
+        <w:rPr>
+          <w:u w:val="none"/>
+        </w:rPr>
+      </w:pPr>
+      <w:r>
+        <w:rPr>
+          <w:rtl w:val="0"/>
+        </w:rPr>
+        <w:t xml:space="preserve">LoRa’s ability to operate over long ranges and in harsh environments with low interference ensures that the network remains connected over large distances. BLE, on the other hand, is optimized for low-range, high-frequency communication, which helps avoid interference by reducing the number of devices competing for the same radio frequencies in a given area.</w:t>
+      </w:r>
+    </w:p>
+    <w:p>
+      <w:pPr>
+        <w:pStyle w:val="Heading1"/>
+        <w:ind w:left="0" w:firstLine="0"/>
+        <w:rPr>
+          <w:u w:val="single"/>
+        </w:rPr>
+      </w:pPr>
+      <w:bookmarkStart w:colFirst="0" w:colLast="0" w:name="_vjsi5z8yn3l" w:id="26"/>
+      <w:bookmarkEnd w:id="26"/>
+      <w:r>
+        <w:rPr>
+          <w:rtl w:val="0"/>
+        </w:rPr>
+      </w:r>
+    </w:p>
+    <w:p>
+      <w:pPr>
+        <w:rPr/>
+      </w:pPr>
+      <w:r>
+        <w:rPr>
+          <w:rtl w:val="0"/>
+        </w:rPr>
+      </w:r>
+    </w:p>
+    <w:p>
+      <w:pPr>
+        <w:rPr/>
+      </w:pPr>
+      <w:r>
+        <w:rPr>
+          <w:rtl w:val="0"/>
+        </w:rPr>
+        <w:tab/>
+      </w:r>
+    </w:p>
+    <w:p>
+      <w:pPr>
+        <w:rPr/>
+      </w:pPr>
+      <w:r>
+        <w:rPr>
+          <w:rtl w:val="0"/>
+        </w:rPr>
+      </w:r>
+    </w:p>
+    <w:p>
+      <w:pPr>
+        <w:rPr/>
+      </w:pPr>
+      <w:r>
+        <w:rPr>
+          <w:rtl w:val="0"/>
+        </w:rPr>
+      </w:r>
+    </w:p>
     <w:sectPr>
-      <w:headerReference r:id="rId8" w:type="default"/>
-      <w:footerReference r:id="rId9" w:type="default"/>
+      <w:headerReference r:id="rId11" w:type="default"/>
+      <w:footerReference r:id="rId12" w:type="default"/>
       <w:pgSz w:h="15840" w:w="12240" w:orient="portrait"/>
       <w:pgMar w:bottom="1440" w:top="1440" w:left="1440" w:right="1440" w:header="720" w:footer="720"/>
       <w:pgNumType w:start="1"/>
@@ -2516,6 +3094,9 @@
 <w:hdr xmlns:mc="http://schemas.openxmlformats.org/markup-compatibility/2006" xmlns:o="urn:schemas-microsoft-com:office:office" xmlns:r="http://schemas.openxmlformats.org/officeDocument/2006/relationships" xmlns:m="http://schemas.openxmlformats.org/officeDocument/2006/math" xmlns:v="urn:schemas-microsoft-com:vml" xmlns:wp="http://schemas.openxmlformats.org/drawingml/2006/wordprocessingDrawing" xmlns:w10="urn:schemas-microsoft-com:office:word" xmlns:w="http://schemas.openxmlformats.org/wordprocessingml/2006/main" xmlns:wne="http://schemas.microsoft.com/office/word/2006/wordml" xmlns:sl="http://schemas.openxmlformats.org/schemaLibrary/2006/main" xmlns:a="http://schemas.openxmlformats.org/drawingml/2006/main" xmlns:pic="http://schemas.openxmlformats.org/drawingml/2006/picture" xmlns:c="http://schemas.openxmlformats.org/drawingml/2006/chart" xmlns:lc="http://schemas.openxmlformats.org/drawingml/2006/lockedCanvas" xmlns:dgm="http://schemas.openxmlformats.org/drawingml/2006/diagram" xmlns:wps="http://schemas.microsoft.com/office/word/2010/wordprocessingShape" xmlns:wpg="http://schemas.microsoft.com/office/word/2010/wordprocessingGroup" xmlns:w14="http://schemas.microsoft.com/office/word/2010/wordml" xmlns:w15="http://schemas.microsoft.com/office/word/2012/wordml" xmlns:w16="http://schemas.microsoft.com/office/word/2018/wordml" xmlns:w16cex="http://schemas.microsoft.com/office/word/2018/wordml/cex" xmlns:w16cid="http://schemas.microsoft.com/office/word/2016/wordml/cid" xmlns="http://schemas.microsoft.com/office/tasks/2019/documenttasks" xmlns:cr="http://schemas.microsoft.com/office/comments/2020/reactions">
   <w:p>
     <w:pPr>
+      <w:widowControl w:val="0"/>
+      <w:spacing w:line="240" w:lineRule="auto"/>
+      <w:jc w:val="center"/>
       <w:rPr/>
     </w:pPr>
     <w:r>
@@ -2582,7 +3163,7 @@
               <wp:inline distB="114300" distT="114300" distL="114300" distR="114300">
                 <wp:extent cx="814388" cy="447675"/>
                 <wp:effectExtent b="0" l="0" r="0" t="0"/>
-                <wp:docPr id="3" name="image1.png"/>
+                <wp:docPr id="4" name="image1.png"/>
                 <a:graphic>
                   <a:graphicData uri="http://schemas.openxmlformats.org/drawingml/2006/picture">
                     <pic:pic>
@@ -2632,20 +3213,8 @@
         </w:tcPr>
         <w:p>
           <w:pPr>
-            <w:keepNext w:val="0"/>
-            <w:keepLines w:val="0"/>
-            <w:pageBreakBefore w:val="0"/>
             <w:widowControl w:val="0"/>
-            <w:pBdr>
-              <w:top w:space="0" w:sz="0" w:val="nil"/>
-              <w:left w:space="0" w:sz="0" w:val="nil"/>
-              <w:bottom w:space="0" w:sz="0" w:val="nil"/>
-              <w:right w:space="0" w:sz="0" w:val="nil"/>
-              <w:between w:space="0" w:sz="0" w:val="nil"/>
-            </w:pBdr>
-            <w:shd w:fill="auto" w:val="clear"/>
-            <w:spacing w:after="0" w:before="0" w:line="240" w:lineRule="auto"/>
-            <w:ind w:left="0" w:right="0" w:firstLine="0"/>
+            <w:spacing w:line="240" w:lineRule="auto"/>
             <w:jc w:val="center"/>
             <w:rPr/>
           </w:pPr>
@@ -2792,7 +3361,7 @@
   </w:p>
   <w:p>
     <w:pPr>
-      <w:jc w:val="right"/>
+      <w:ind w:left="720" w:firstLine="0"/>
       <w:rPr/>
     </w:pPr>
     <w:r>
@@ -3357,6 +3926,226 @@
     </w:lvl>
   </w:abstractNum>
   <w:abstractNum w:abstractNumId="6">
+    <w:lvl w:ilvl="0">
+      <w:start w:val="1"/>
+      <w:numFmt w:val="bullet"/>
+      <w:lvlText w:val="●"/>
+      <w:lvlJc w:val="left"/>
+      <w:pPr>
+        <w:ind w:left="720" w:hanging="360"/>
+      </w:pPr>
+      <w:rPr>
+        <w:u w:val="none"/>
+      </w:rPr>
+    </w:lvl>
+    <w:lvl w:ilvl="1">
+      <w:start w:val="1"/>
+      <w:numFmt w:val="bullet"/>
+      <w:lvlText w:val="○"/>
+      <w:lvlJc w:val="left"/>
+      <w:pPr>
+        <w:ind w:left="1440" w:hanging="360"/>
+      </w:pPr>
+      <w:rPr>
+        <w:u w:val="none"/>
+      </w:rPr>
+    </w:lvl>
+    <w:lvl w:ilvl="2">
+      <w:start w:val="1"/>
+      <w:numFmt w:val="bullet"/>
+      <w:lvlText w:val="■"/>
+      <w:lvlJc w:val="left"/>
+      <w:pPr>
+        <w:ind w:left="2160" w:hanging="360"/>
+      </w:pPr>
+      <w:rPr>
+        <w:u w:val="none"/>
+      </w:rPr>
+    </w:lvl>
+    <w:lvl w:ilvl="3">
+      <w:start w:val="1"/>
+      <w:numFmt w:val="bullet"/>
+      <w:lvlText w:val="●"/>
+      <w:lvlJc w:val="left"/>
+      <w:pPr>
+        <w:ind w:left="2880" w:hanging="360"/>
+      </w:pPr>
+      <w:rPr>
+        <w:u w:val="none"/>
+      </w:rPr>
+    </w:lvl>
+    <w:lvl w:ilvl="4">
+      <w:start w:val="1"/>
+      <w:numFmt w:val="bullet"/>
+      <w:lvlText w:val="○"/>
+      <w:lvlJc w:val="left"/>
+      <w:pPr>
+        <w:ind w:left="3600" w:hanging="360"/>
+      </w:pPr>
+      <w:rPr>
+        <w:u w:val="none"/>
+      </w:rPr>
+    </w:lvl>
+    <w:lvl w:ilvl="5">
+      <w:start w:val="1"/>
+      <w:numFmt w:val="bullet"/>
+      <w:lvlText w:val="■"/>
+      <w:lvlJc w:val="left"/>
+      <w:pPr>
+        <w:ind w:left="4320" w:hanging="360"/>
+      </w:pPr>
+      <w:rPr>
+        <w:u w:val="none"/>
+      </w:rPr>
+    </w:lvl>
+    <w:lvl w:ilvl="6">
+      <w:start w:val="1"/>
+      <w:numFmt w:val="bullet"/>
+      <w:lvlText w:val="●"/>
+      <w:lvlJc w:val="left"/>
+      <w:pPr>
+        <w:ind w:left="5040" w:hanging="360"/>
+      </w:pPr>
+      <w:rPr>
+        <w:u w:val="none"/>
+      </w:rPr>
+    </w:lvl>
+    <w:lvl w:ilvl="7">
+      <w:start w:val="1"/>
+      <w:numFmt w:val="bullet"/>
+      <w:lvlText w:val="○"/>
+      <w:lvlJc w:val="left"/>
+      <w:pPr>
+        <w:ind w:left="5760" w:hanging="360"/>
+      </w:pPr>
+      <w:rPr>
+        <w:u w:val="none"/>
+      </w:rPr>
+    </w:lvl>
+    <w:lvl w:ilvl="8">
+      <w:start w:val="1"/>
+      <w:numFmt w:val="bullet"/>
+      <w:lvlText w:val="■"/>
+      <w:lvlJc w:val="left"/>
+      <w:pPr>
+        <w:ind w:left="6480" w:hanging="360"/>
+      </w:pPr>
+      <w:rPr>
+        <w:u w:val="none"/>
+      </w:rPr>
+    </w:lvl>
+  </w:abstractNum>
+  <w:abstractNum w:abstractNumId="7">
+    <w:lvl w:ilvl="0">
+      <w:start w:val="1"/>
+      <w:numFmt w:val="bullet"/>
+      <w:lvlText w:val="●"/>
+      <w:lvlJc w:val="left"/>
+      <w:pPr>
+        <w:ind w:left="720" w:hanging="360"/>
+      </w:pPr>
+      <w:rPr>
+        <w:u w:val="none"/>
+      </w:rPr>
+    </w:lvl>
+    <w:lvl w:ilvl="1">
+      <w:start w:val="1"/>
+      <w:numFmt w:val="bullet"/>
+      <w:lvlText w:val="○"/>
+      <w:lvlJc w:val="left"/>
+      <w:pPr>
+        <w:ind w:left="1440" w:hanging="360"/>
+      </w:pPr>
+      <w:rPr>
+        <w:u w:val="none"/>
+      </w:rPr>
+    </w:lvl>
+    <w:lvl w:ilvl="2">
+      <w:start w:val="1"/>
+      <w:numFmt w:val="bullet"/>
+      <w:lvlText w:val="■"/>
+      <w:lvlJc w:val="left"/>
+      <w:pPr>
+        <w:ind w:left="2160" w:hanging="360"/>
+      </w:pPr>
+      <w:rPr>
+        <w:u w:val="none"/>
+      </w:rPr>
+    </w:lvl>
+    <w:lvl w:ilvl="3">
+      <w:start w:val="1"/>
+      <w:numFmt w:val="bullet"/>
+      <w:lvlText w:val="●"/>
+      <w:lvlJc w:val="left"/>
+      <w:pPr>
+        <w:ind w:left="2880" w:hanging="360"/>
+      </w:pPr>
+      <w:rPr>
+        <w:u w:val="none"/>
+      </w:rPr>
+    </w:lvl>
+    <w:lvl w:ilvl="4">
+      <w:start w:val="1"/>
+      <w:numFmt w:val="bullet"/>
+      <w:lvlText w:val="○"/>
+      <w:lvlJc w:val="left"/>
+      <w:pPr>
+        <w:ind w:left="3600" w:hanging="360"/>
+      </w:pPr>
+      <w:rPr>
+        <w:u w:val="none"/>
+      </w:rPr>
+    </w:lvl>
+    <w:lvl w:ilvl="5">
+      <w:start w:val="1"/>
+      <w:numFmt w:val="bullet"/>
+      <w:lvlText w:val="■"/>
+      <w:lvlJc w:val="left"/>
+      <w:pPr>
+        <w:ind w:left="4320" w:hanging="360"/>
+      </w:pPr>
+      <w:rPr>
+        <w:u w:val="none"/>
+      </w:rPr>
+    </w:lvl>
+    <w:lvl w:ilvl="6">
+      <w:start w:val="1"/>
+      <w:numFmt w:val="bullet"/>
+      <w:lvlText w:val="●"/>
+      <w:lvlJc w:val="left"/>
+      <w:pPr>
+        <w:ind w:left="5040" w:hanging="360"/>
+      </w:pPr>
+      <w:rPr>
+        <w:u w:val="none"/>
+      </w:rPr>
+    </w:lvl>
+    <w:lvl w:ilvl="7">
+      <w:start w:val="1"/>
+      <w:numFmt w:val="bullet"/>
+      <w:lvlText w:val="○"/>
+      <w:lvlJc w:val="left"/>
+      <w:pPr>
+        <w:ind w:left="5760" w:hanging="360"/>
+      </w:pPr>
+      <w:rPr>
+        <w:u w:val="none"/>
+      </w:rPr>
+    </w:lvl>
+    <w:lvl w:ilvl="8">
+      <w:start w:val="1"/>
+      <w:numFmt w:val="bullet"/>
+      <w:lvlText w:val="■"/>
+      <w:lvlJc w:val="left"/>
+      <w:pPr>
+        <w:ind w:left="6480" w:hanging="360"/>
+      </w:pPr>
+      <w:rPr>
+        <w:u w:val="none"/>
+      </w:rPr>
+    </w:lvl>
+  </w:abstractNum>
+  <w:abstractNum w:abstractNumId="8">
     <w:lvl w:ilvl="0">
       <w:start w:val="1"/>
       <w:numFmt w:val="bullet"/>
@@ -3483,6 +4272,12 @@
   </w:num>
   <w:num w:numId="6">
     <w:abstractNumId w:val="6"/>
+  </w:num>
+  <w:num w:numId="7">
+    <w:abstractNumId w:val="7"/>
+  </w:num>
+  <w:num w:numId="8">
+    <w:abstractNumId w:val="8"/>
   </w:num>
 </w:numbering>
 </file>

</xml_diff>